<commit_message>
Étoffage du cahier des charges
</commit_message>
<xml_diff>
--- a/Documentation/CDC.docx
+++ b/Documentation/CDC.docx
@@ -10,13 +10,10 @@
         </w:rPr>
       </w:pPr>
       <w:r>
-        <w:t>1</w:t>
-      </w:r>
-      <w:r>
         <w:rPr>
           <w:rStyle w:val="Rfrenceintense"/>
         </w:rPr>
-        <w:t xml:space="preserve"> informations générales</w:t>
+        <w:t>informations générales</w:t>
       </w:r>
     </w:p>
     <w:tbl>
@@ -43,7 +40,6 @@
           </w:tcPr>
           <w:p>
             <w:pPr>
-              <w:jc w:val="center"/>
               <w:rPr>
                 <w:b/>
               </w:rPr>
@@ -67,7 +63,6 @@
             <w:vAlign w:val="center"/>
           </w:tcPr>
           <w:p>
-            <w:bookmarkStart w:id="0" w:name="_GoBack" w:colFirst="0" w:colLast="2"/>
             <w:proofErr w:type="spellStart"/>
             <w:r>
               <w:t>Junod</w:t>
@@ -92,7 +87,7 @@
             <w:vAlign w:val="center"/>
           </w:tcPr>
           <w:p>
-            <w:hyperlink r:id="rId4" w:history="1">
+            <w:hyperlink r:id="rId5" w:history="1">
               <w:r>
                 <w:rPr>
                   <w:rStyle w:val="Lienhypertexte"/>
@@ -137,7 +132,7 @@
             <w:vAlign w:val="center"/>
           </w:tcPr>
           <w:p>
-            <w:hyperlink r:id="rId5" w:history="1">
+            <w:hyperlink r:id="rId6" w:history="1">
               <w:r>
                 <w:rPr>
                   <w:rStyle w:val="Lienhypertexte"/>
@@ -148,7 +143,6 @@
           </w:p>
         </w:tc>
       </w:tr>
-      <w:bookmarkEnd w:id="0"/>
       <w:tr>
         <w:trPr>
           <w:gridAfter w:val="2"/>
@@ -162,7 +156,6 @@
           </w:tcPr>
           <w:p>
             <w:pPr>
-              <w:jc w:val="center"/>
               <w:rPr>
                 <w:b/>
               </w:rPr>
@@ -177,11 +170,18 @@
         </w:tc>
       </w:tr>
       <w:tr>
+        <w:trPr>
+          <w:trHeight w:val="412"/>
+        </w:trPr>
         <w:tc>
           <w:tcPr>
             <w:tcW w:w="3020" w:type="dxa"/>
-          </w:tcPr>
-          <w:p>
+            <w:vAlign w:val="center"/>
+          </w:tcPr>
+          <w:p>
+            <w:pPr>
+              <w:jc w:val="center"/>
+            </w:pPr>
             <w:proofErr w:type="spellStart"/>
             <w:r>
               <w:t>Chevillat</w:t>
@@ -192,8 +192,12 @@
         <w:tc>
           <w:tcPr>
             <w:tcW w:w="3021" w:type="dxa"/>
-          </w:tcPr>
-          <w:p>
+            <w:vAlign w:val="center"/>
+          </w:tcPr>
+          <w:p>
+            <w:pPr>
+              <w:jc w:val="center"/>
+            </w:pPr>
             <w:r>
               <w:t>Jerome</w:t>
             </w:r>
@@ -202,9 +206,13 @@
         <w:tc>
           <w:tcPr>
             <w:tcW w:w="3021" w:type="dxa"/>
-          </w:tcPr>
-          <w:p>
-            <w:hyperlink r:id="rId6" w:history="1">
+            <w:vAlign w:val="center"/>
+          </w:tcPr>
+          <w:p>
+            <w:pPr>
+              <w:jc w:val="center"/>
+            </w:pPr>
+            <w:hyperlink r:id="rId7" w:history="1">
               <w:r>
                 <w:rPr>
                   <w:rStyle w:val="Lienhypertexte"/>
@@ -216,11 +224,18 @@
         </w:tc>
       </w:tr>
       <w:tr>
+        <w:trPr>
+          <w:trHeight w:val="404"/>
+        </w:trPr>
         <w:tc>
           <w:tcPr>
             <w:tcW w:w="3020" w:type="dxa"/>
-          </w:tcPr>
-          <w:p>
+            <w:vAlign w:val="center"/>
+          </w:tcPr>
+          <w:p>
+            <w:pPr>
+              <w:jc w:val="center"/>
+            </w:pPr>
             <w:proofErr w:type="spellStart"/>
             <w:r>
               <w:t>Hurni</w:t>
@@ -231,8 +246,12 @@
         <w:tc>
           <w:tcPr>
             <w:tcW w:w="3021" w:type="dxa"/>
-          </w:tcPr>
-          <w:p>
+            <w:vAlign w:val="center"/>
+          </w:tcPr>
+          <w:p>
+            <w:pPr>
+              <w:jc w:val="center"/>
+            </w:pPr>
             <w:r>
               <w:t>Pascal</w:t>
             </w:r>
@@ -241,9 +260,13 @@
         <w:tc>
           <w:tcPr>
             <w:tcW w:w="3021" w:type="dxa"/>
-          </w:tcPr>
-          <w:p>
-            <w:hyperlink r:id="rId7" w:history="1">
+            <w:vAlign w:val="center"/>
+          </w:tcPr>
+          <w:p>
+            <w:pPr>
+              <w:jc w:val="center"/>
+            </w:pPr>
+            <w:hyperlink r:id="rId8" w:history="1">
               <w:r>
                 <w:rPr>
                   <w:rStyle w:val="Lienhypertexte"/>
@@ -255,27 +278,187 @@
         </w:tc>
       </w:tr>
       <w:tr>
+        <w:trPr>
+          <w:trHeight w:val="406"/>
+        </w:trPr>
         <w:tc>
           <w:tcPr>
             <w:tcW w:w="3020" w:type="dxa"/>
-          </w:tcPr>
-          <w:p/>
-        </w:tc>
-        <w:tc>
-          <w:tcPr>
-            <w:tcW w:w="3021" w:type="dxa"/>
-          </w:tcPr>
-          <w:p/>
-        </w:tc>
-        <w:tc>
-          <w:tcPr>
-            <w:tcW w:w="3021" w:type="dxa"/>
-          </w:tcPr>
-          <w:p/>
+            <w:vAlign w:val="center"/>
+          </w:tcPr>
+          <w:p>
+            <w:pPr>
+              <w:rPr>
+                <w:b/>
+              </w:rPr>
+            </w:pPr>
+            <w:r>
+              <w:rPr>
+                <w:b/>
+              </w:rPr>
+              <w:t>Période de réalisation</w:t>
+            </w:r>
+          </w:p>
+        </w:tc>
+        <w:tc>
+          <w:tcPr>
+            <w:tcW w:w="6042" w:type="dxa"/>
+            <w:gridSpan w:val="2"/>
+            <w:vAlign w:val="center"/>
+          </w:tcPr>
+          <w:p>
+            <w:r>
+              <w:t>Début : 31 août 2018 – Fin : 14 décembre 2018</w:t>
+            </w:r>
+          </w:p>
         </w:tc>
       </w:tr>
     </w:tbl>
     <w:p/>
+    <w:p>
+      <w:pPr>
+        <w:pStyle w:val="Citationintense"/>
+        <w:rPr>
+          <w:rStyle w:val="Rfrenceintense"/>
+        </w:rPr>
+      </w:pPr>
+      <w:r>
+        <w:rPr>
+          <w:rStyle w:val="Rfrenceintense"/>
+        </w:rPr>
+        <w:t>contexte</w:t>
+      </w:r>
+    </w:p>
+    <w:p>
+      <w:r>
+        <w:t>Un client nous a proposé de lui créer une petite application qui lui permettrait de rechercher parmi les environ 10'000 fichiers qu’il possède.</w:t>
+      </w:r>
+      <w:r>
+        <w:t xml:space="preserve"> Malgré le soin qu’il a apporté à organiser de</w:t>
+      </w:r>
+      <w:r>
+        <w:t xml:space="preserve"> manière structuré les dossiers, la recherche des </w:t>
+      </w:r>
+      <w:r>
+        <w:t>documents</w:t>
+      </w:r>
+      <w:r>
+        <w:t xml:space="preserve"> devient compliquée. </w:t>
+      </w:r>
+      <w:r>
+        <w:t xml:space="preserve">C’est pour cela, qu’il nous a demandé une petite application qui irait rechercher dans ses dossiers et qui retournerait les documents qui contiennent, un mot clé, une date d’enregistrement ou un auteur, renseigné avant la recherche. </w:t>
+      </w:r>
+    </w:p>
+    <w:p/>
+    <w:p>
+      <w:pPr>
+        <w:pStyle w:val="Citationintense"/>
+        <w:rPr>
+          <w:rStyle w:val="Rfrenceintense"/>
+        </w:rPr>
+      </w:pPr>
+      <w:r>
+        <w:rPr>
+          <w:rStyle w:val="Rfrenceintense"/>
+        </w:rPr>
+        <w:t>objectifs du projet</w:t>
+      </w:r>
+    </w:p>
+    <w:p>
+      <w:r>
+        <w:t>L’utilisateur pourra utiliser l’application pour, r</w:t>
+      </w:r>
+      <w:r>
+        <w:t>echercher des fichiers</w:t>
+      </w:r>
+      <w:r>
+        <w:t xml:space="preserve"> en donnant </w:t>
+      </w:r>
+      <w:r>
+        <w:t>:</w:t>
+      </w:r>
+    </w:p>
+    <w:p>
+      <w:pPr>
+        <w:pStyle w:val="Paragraphedeliste"/>
+        <w:numPr>
+          <w:ilvl w:val="0"/>
+          <w:numId w:val="1"/>
+        </w:numPr>
+      </w:pPr>
+      <w:r>
+        <w:t>Un mot clé</w:t>
+      </w:r>
+      <w:r>
+        <w:t xml:space="preserve"> </w:t>
+      </w:r>
+      <w:r>
+        <w:t xml:space="preserve"> </w:t>
+      </w:r>
+    </w:p>
+    <w:p>
+      <w:pPr>
+        <w:pStyle w:val="Paragraphedeliste"/>
+        <w:numPr>
+          <w:ilvl w:val="0"/>
+          <w:numId w:val="1"/>
+        </w:numPr>
+      </w:pPr>
+      <w:r>
+        <w:t>L’auteur</w:t>
+      </w:r>
+      <w:r>
+        <w:t xml:space="preserve"> </w:t>
+      </w:r>
+    </w:p>
+    <w:p>
+      <w:pPr>
+        <w:pStyle w:val="Paragraphedeliste"/>
+        <w:numPr>
+          <w:ilvl w:val="0"/>
+          <w:numId w:val="1"/>
+        </w:numPr>
+      </w:pPr>
+      <w:r>
+        <w:t xml:space="preserve">Une date </w:t>
+      </w:r>
+    </w:p>
+    <w:p>
+      <w:r>
+        <w:t>Il aura la possibilité :</w:t>
+      </w:r>
+    </w:p>
+    <w:p>
+      <w:pPr>
+        <w:pStyle w:val="Paragraphedeliste"/>
+        <w:numPr>
+          <w:ilvl w:val="0"/>
+          <w:numId w:val="1"/>
+        </w:numPr>
+      </w:pPr>
+      <w:r>
+        <w:t>D’ouvrir le document directement depuis l’application</w:t>
+      </w:r>
+    </w:p>
+    <w:p>
+      <w:pPr>
+        <w:pStyle w:val="Paragraphedeliste"/>
+        <w:numPr>
+          <w:ilvl w:val="0"/>
+          <w:numId w:val="1"/>
+        </w:numPr>
+      </w:pPr>
+      <w:r>
+        <w:t>Savoir le chemin complet pour se rendre au fichier</w:t>
+      </w:r>
+      <w:bookmarkStart w:id="0" w:name="_GoBack"/>
+      <w:bookmarkEnd w:id="0"/>
+    </w:p>
+    <w:p>
+      <w:pPr>
+        <w:pStyle w:val="Paragraphedeliste"/>
+      </w:pPr>
+    </w:p>
     <w:sectPr>
       <w:pgSz w:w="11906" w:h="16838"/>
       <w:pgMar w:top="1417" w:right="1417" w:bottom="1417" w:left="1417" w:header="708" w:footer="708" w:gutter="0"/>
@@ -284,6 +467,126 @@
     </w:sectPr>
   </w:body>
 </w:document>
+</file>
+
+<file path=word/numbering.xml><?xml version="1.0" encoding="utf-8"?>
+<w:numbering xmlns:wpc="http://schemas.microsoft.com/office/word/2010/wordprocessingCanvas" xmlns:cx="http://schemas.microsoft.com/office/drawing/2014/chartex" xmlns:cx1="http://schemas.microsoft.com/office/drawing/2015/9/8/chartex" xmlns:mc="http://schemas.openxmlformats.org/markup-compatibility/2006" xmlns:o="urn:schemas-microsoft-com:office:office" xmlns:r="http://schemas.openxmlformats.org/officeDocument/2006/relationships" xmlns:m="http://schemas.openxmlformats.org/officeDocument/2006/math" xmlns:v="urn:schemas-microsoft-com:vml" xmlns:wp14="http://schemas.microsoft.com/office/word/2010/wordprocessingDrawing" xmlns:wp="http://schemas.openxmlformats.org/drawingml/2006/wordprocessingDrawing" xmlns:w10="urn:schemas-microsoft-com:office:word" xmlns:w="http://schemas.openxmlformats.org/wordprocessingml/2006/main" xmlns:w14="http://schemas.microsoft.com/office/word/2010/wordml" xmlns:w15="http://schemas.microsoft.com/office/word/2012/wordml" xmlns:w16se="http://schemas.microsoft.com/office/word/2015/wordml/symex" xmlns:wpg="http://schemas.microsoft.com/office/word/2010/wordprocessingGroup" xmlns:wpi="http://schemas.microsoft.com/office/word/2010/wordprocessingInk" xmlns:wne="http://schemas.microsoft.com/office/word/2006/wordml" xmlns:wps="http://schemas.microsoft.com/office/word/2010/wordprocessingShape" mc:Ignorable="w14 w15 w16se wp14">
+  <w:abstractNum w:abstractNumId="0" w15:restartNumberingAfterBreak="0">
+    <w:nsid w:val="00487CD7"/>
+    <w:multiLevelType w:val="hybridMultilevel"/>
+    <w:tmpl w:val="F07A01B0"/>
+    <w:lvl w:ilvl="0" w:tplc="C144E53C">
+      <w:numFmt w:val="bullet"/>
+      <w:lvlText w:val="-"/>
+      <w:lvlJc w:val="left"/>
+      <w:pPr>
+        <w:ind w:left="720" w:hanging="360"/>
+      </w:pPr>
+      <w:rPr>
+        <w:rFonts w:ascii="Calibri" w:eastAsiaTheme="minorHAnsi" w:hAnsi="Calibri" w:cs="Calibri" w:hint="default"/>
+      </w:rPr>
+    </w:lvl>
+    <w:lvl w:ilvl="1" w:tplc="100C0003" w:tentative="1">
+      <w:start w:val="1"/>
+      <w:numFmt w:val="bullet"/>
+      <w:lvlText w:val="o"/>
+      <w:lvlJc w:val="left"/>
+      <w:pPr>
+        <w:ind w:left="1440" w:hanging="360"/>
+      </w:pPr>
+      <w:rPr>
+        <w:rFonts w:ascii="Courier New" w:hAnsi="Courier New" w:cs="Courier New" w:hint="default"/>
+      </w:rPr>
+    </w:lvl>
+    <w:lvl w:ilvl="2" w:tplc="100C0005" w:tentative="1">
+      <w:start w:val="1"/>
+      <w:numFmt w:val="bullet"/>
+      <w:lvlText w:val=""/>
+      <w:lvlJc w:val="left"/>
+      <w:pPr>
+        <w:ind w:left="2160" w:hanging="360"/>
+      </w:pPr>
+      <w:rPr>
+        <w:rFonts w:ascii="Wingdings" w:hAnsi="Wingdings" w:hint="default"/>
+      </w:rPr>
+    </w:lvl>
+    <w:lvl w:ilvl="3" w:tplc="100C0001" w:tentative="1">
+      <w:start w:val="1"/>
+      <w:numFmt w:val="bullet"/>
+      <w:lvlText w:val=""/>
+      <w:lvlJc w:val="left"/>
+      <w:pPr>
+        <w:ind w:left="2880" w:hanging="360"/>
+      </w:pPr>
+      <w:rPr>
+        <w:rFonts w:ascii="Symbol" w:hAnsi="Symbol" w:hint="default"/>
+      </w:rPr>
+    </w:lvl>
+    <w:lvl w:ilvl="4" w:tplc="100C0003" w:tentative="1">
+      <w:start w:val="1"/>
+      <w:numFmt w:val="bullet"/>
+      <w:lvlText w:val="o"/>
+      <w:lvlJc w:val="left"/>
+      <w:pPr>
+        <w:ind w:left="3600" w:hanging="360"/>
+      </w:pPr>
+      <w:rPr>
+        <w:rFonts w:ascii="Courier New" w:hAnsi="Courier New" w:cs="Courier New" w:hint="default"/>
+      </w:rPr>
+    </w:lvl>
+    <w:lvl w:ilvl="5" w:tplc="100C0005" w:tentative="1">
+      <w:start w:val="1"/>
+      <w:numFmt w:val="bullet"/>
+      <w:lvlText w:val=""/>
+      <w:lvlJc w:val="left"/>
+      <w:pPr>
+        <w:ind w:left="4320" w:hanging="360"/>
+      </w:pPr>
+      <w:rPr>
+        <w:rFonts w:ascii="Wingdings" w:hAnsi="Wingdings" w:hint="default"/>
+      </w:rPr>
+    </w:lvl>
+    <w:lvl w:ilvl="6" w:tplc="100C0001" w:tentative="1">
+      <w:start w:val="1"/>
+      <w:numFmt w:val="bullet"/>
+      <w:lvlText w:val=""/>
+      <w:lvlJc w:val="left"/>
+      <w:pPr>
+        <w:ind w:left="5040" w:hanging="360"/>
+      </w:pPr>
+      <w:rPr>
+        <w:rFonts w:ascii="Symbol" w:hAnsi="Symbol" w:hint="default"/>
+      </w:rPr>
+    </w:lvl>
+    <w:lvl w:ilvl="7" w:tplc="100C0003" w:tentative="1">
+      <w:start w:val="1"/>
+      <w:numFmt w:val="bullet"/>
+      <w:lvlText w:val="o"/>
+      <w:lvlJc w:val="left"/>
+      <w:pPr>
+        <w:ind w:left="5760" w:hanging="360"/>
+      </w:pPr>
+      <w:rPr>
+        <w:rFonts w:ascii="Courier New" w:hAnsi="Courier New" w:cs="Courier New" w:hint="default"/>
+      </w:rPr>
+    </w:lvl>
+    <w:lvl w:ilvl="8" w:tplc="100C0005" w:tentative="1">
+      <w:start w:val="1"/>
+      <w:numFmt w:val="bullet"/>
+      <w:lvlText w:val=""/>
+      <w:lvlJc w:val="left"/>
+      <w:pPr>
+        <w:ind w:left="6480" w:hanging="360"/>
+      </w:pPr>
+      <w:rPr>
+        <w:rFonts w:ascii="Wingdings" w:hAnsi="Wingdings" w:hint="default"/>
+      </w:rPr>
+    </w:lvl>
+  </w:abstractNum>
+  <w:num w:numId="1">
+    <w:abstractNumId w:val="0"/>
+  </w:num>
+</w:numbering>
 </file>
 
 <file path=word/styles.xml><?xml version="1.0" encoding="utf-8"?>
@@ -786,6 +1089,29 @@
       <w:u w:val="single"/>
     </w:rPr>
   </w:style>
+  <w:style w:type="character" w:styleId="Emphaseintense">
+    <w:name w:val="Intense Emphasis"/>
+    <w:basedOn w:val="Policepardfaut"/>
+    <w:uiPriority w:val="21"/>
+    <w:qFormat/>
+    <w:rsid w:val="000768B8"/>
+    <w:rPr>
+      <w:i/>
+      <w:iCs/>
+      <w:color w:val="5B9BD5" w:themeColor="accent1"/>
+    </w:rPr>
+  </w:style>
+  <w:style w:type="paragraph" w:styleId="Paragraphedeliste">
+    <w:name w:val="List Paragraph"/>
+    <w:basedOn w:val="Normal"/>
+    <w:uiPriority w:val="34"/>
+    <w:qFormat/>
+    <w:rsid w:val="003924E2"/>
+    <w:pPr>
+      <w:ind w:left="720"/>
+      <w:contextualSpacing/>
+    </w:pPr>
+  </w:style>
 </w:styles>
 </file>
 

</xml_diff>

<commit_message>
changements dans le cahier des charges et ajout de la documentation du projet
</commit_message>
<xml_diff>
--- a/Documentation/CDC.docx
+++ b/Documentation/CDC.docx
@@ -7,11 +7,13 @@
         <w:pStyle w:val="Citationintense"/>
         <w:rPr>
           <w:rStyle w:val="Rfrenceintense"/>
+          <w:rFonts w:asciiTheme="majorHAnsi" w:hAnsiTheme="majorHAnsi" w:cstheme="majorHAnsi"/>
         </w:rPr>
       </w:pPr>
       <w:r>
         <w:rPr>
           <w:rStyle w:val="Rfrenceintense"/>
+          <w:rFonts w:asciiTheme="majorHAnsi" w:hAnsiTheme="majorHAnsi" w:cstheme="majorHAnsi"/>
         </w:rPr>
         <w:t>informations générales</w:t>
       </w:r>
@@ -41,11 +43,13 @@
           <w:p>
             <w:pPr>
               <w:rPr>
+                <w:rFonts w:asciiTheme="majorHAnsi" w:hAnsiTheme="majorHAnsi" w:cstheme="majorHAnsi"/>
                 <w:b/>
               </w:rPr>
             </w:pPr>
             <w:r>
               <w:rPr>
+                <w:rFonts w:asciiTheme="majorHAnsi" w:hAnsiTheme="majorHAnsi" w:cstheme="majorHAnsi"/>
                 <w:b/>
               </w:rPr>
               <w:t>Mandataires</w:t>
@@ -63,9 +67,19 @@
             <w:vAlign w:val="center"/>
           </w:tcPr>
           <w:p>
+            <w:pPr>
+              <w:rPr>
+                <w:rFonts w:asciiTheme="majorHAnsi" w:hAnsiTheme="majorHAnsi" w:cstheme="majorHAnsi"/>
+              </w:rPr>
+            </w:pPr>
+            <w:proofErr w:type="spellStart"/>
             <w:r>
+              <w:rPr>
+                <w:rFonts w:asciiTheme="majorHAnsi" w:hAnsiTheme="majorHAnsi" w:cstheme="majorHAnsi"/>
+              </w:rPr>
               <w:t>Junod</w:t>
             </w:r>
+            <w:proofErr w:type="spellEnd"/>
           </w:p>
         </w:tc>
         <w:tc>
@@ -74,7 +88,15 @@
             <w:vAlign w:val="center"/>
           </w:tcPr>
           <w:p>
+            <w:pPr>
+              <w:rPr>
+                <w:rFonts w:asciiTheme="majorHAnsi" w:hAnsiTheme="majorHAnsi" w:cstheme="majorHAnsi"/>
+              </w:rPr>
+            </w:pPr>
             <w:r>
+              <w:rPr>
+                <w:rFonts w:asciiTheme="majorHAnsi" w:hAnsiTheme="majorHAnsi" w:cstheme="majorHAnsi"/>
+              </w:rPr>
               <w:t>Alexandre</w:t>
             </w:r>
           </w:p>
@@ -85,10 +107,16 @@
             <w:vAlign w:val="center"/>
           </w:tcPr>
           <w:p>
+            <w:pPr>
+              <w:rPr>
+                <w:rFonts w:asciiTheme="majorHAnsi" w:hAnsiTheme="majorHAnsi" w:cstheme="majorHAnsi"/>
+              </w:rPr>
+            </w:pPr>
             <w:hyperlink r:id="rId5" w:history="1">
               <w:r>
                 <w:rPr>
                   <w:rStyle w:val="Lienhypertexte"/>
+                  <w:rFonts w:asciiTheme="majorHAnsi" w:hAnsiTheme="majorHAnsi" w:cstheme="majorHAnsi"/>
                 </w:rPr>
                 <w:t>alexandre.junod@cpnv.ch</w:t>
               </w:r>
@@ -106,9 +134,19 @@
             <w:vAlign w:val="center"/>
           </w:tcPr>
           <w:p>
+            <w:pPr>
+              <w:rPr>
+                <w:rFonts w:asciiTheme="majorHAnsi" w:hAnsiTheme="majorHAnsi" w:cstheme="majorHAnsi"/>
+              </w:rPr>
+            </w:pPr>
+            <w:proofErr w:type="spellStart"/>
             <w:r>
+              <w:rPr>
+                <w:rFonts w:asciiTheme="majorHAnsi" w:hAnsiTheme="majorHAnsi" w:cstheme="majorHAnsi"/>
+              </w:rPr>
               <w:t>Gfeller</w:t>
             </w:r>
+            <w:proofErr w:type="spellEnd"/>
           </w:p>
         </w:tc>
         <w:tc>
@@ -117,7 +155,15 @@
             <w:vAlign w:val="center"/>
           </w:tcPr>
           <w:p>
+            <w:pPr>
+              <w:rPr>
+                <w:rFonts w:asciiTheme="majorHAnsi" w:hAnsiTheme="majorHAnsi" w:cstheme="majorHAnsi"/>
+              </w:rPr>
+            </w:pPr>
             <w:r>
+              <w:rPr>
+                <w:rFonts w:asciiTheme="majorHAnsi" w:hAnsiTheme="majorHAnsi" w:cstheme="majorHAnsi"/>
+              </w:rPr>
               <w:t>Jérémy</w:t>
             </w:r>
           </w:p>
@@ -128,10 +174,16 @@
             <w:vAlign w:val="center"/>
           </w:tcPr>
           <w:p>
+            <w:pPr>
+              <w:rPr>
+                <w:rFonts w:asciiTheme="majorHAnsi" w:hAnsiTheme="majorHAnsi" w:cstheme="majorHAnsi"/>
+              </w:rPr>
+            </w:pPr>
             <w:hyperlink r:id="rId6" w:history="1">
               <w:r>
                 <w:rPr>
                   <w:rStyle w:val="Lienhypertexte"/>
+                  <w:rFonts w:asciiTheme="majorHAnsi" w:hAnsiTheme="majorHAnsi" w:cstheme="majorHAnsi"/>
                 </w:rPr>
                 <w:t>jeremy.gfeller@cpnv.ch</w:t>
               </w:r>
@@ -153,11 +205,13 @@
           <w:p>
             <w:pPr>
               <w:rPr>
+                <w:rFonts w:asciiTheme="majorHAnsi" w:hAnsiTheme="majorHAnsi" w:cstheme="majorHAnsi"/>
                 <w:b/>
               </w:rPr>
             </w:pPr>
             <w:r>
               <w:rPr>
+                <w:rFonts w:asciiTheme="majorHAnsi" w:hAnsiTheme="majorHAnsi" w:cstheme="majorHAnsi"/>
                 <w:b/>
               </w:rPr>
               <w:t>Mandants</w:t>
@@ -177,10 +231,18 @@
           <w:p>
             <w:pPr>
               <w:jc w:val="center"/>
+              <w:rPr>
+                <w:rFonts w:asciiTheme="majorHAnsi" w:hAnsiTheme="majorHAnsi" w:cstheme="majorHAnsi"/>
+              </w:rPr>
             </w:pPr>
+            <w:proofErr w:type="spellStart"/>
             <w:r>
+              <w:rPr>
+                <w:rFonts w:asciiTheme="majorHAnsi" w:hAnsiTheme="majorHAnsi" w:cstheme="majorHAnsi"/>
+              </w:rPr>
               <w:t>Chevillat</w:t>
             </w:r>
+            <w:proofErr w:type="spellEnd"/>
           </w:p>
         </w:tc>
         <w:tc>
@@ -191,8 +253,14 @@
           <w:p>
             <w:pPr>
               <w:jc w:val="center"/>
+              <w:rPr>
+                <w:rFonts w:asciiTheme="majorHAnsi" w:hAnsiTheme="majorHAnsi" w:cstheme="majorHAnsi"/>
+              </w:rPr>
             </w:pPr>
             <w:r>
+              <w:rPr>
+                <w:rFonts w:asciiTheme="majorHAnsi" w:hAnsiTheme="majorHAnsi" w:cstheme="majorHAnsi"/>
+              </w:rPr>
               <w:t>Jerome</w:t>
             </w:r>
           </w:p>
@@ -205,11 +273,15 @@
           <w:p>
             <w:pPr>
               <w:jc w:val="center"/>
+              <w:rPr>
+                <w:rFonts w:asciiTheme="majorHAnsi" w:hAnsiTheme="majorHAnsi" w:cstheme="majorHAnsi"/>
+              </w:rPr>
             </w:pPr>
             <w:hyperlink r:id="rId7" w:history="1">
               <w:r>
                 <w:rPr>
                   <w:rStyle w:val="Lienhypertexte"/>
+                  <w:rFonts w:asciiTheme="majorHAnsi" w:hAnsiTheme="majorHAnsi" w:cstheme="majorHAnsi"/>
                 </w:rPr>
                 <w:t>jerome.chevillat@cpnv.ch</w:t>
               </w:r>
@@ -229,10 +301,18 @@
           <w:p>
             <w:pPr>
               <w:jc w:val="center"/>
+              <w:rPr>
+                <w:rFonts w:asciiTheme="majorHAnsi" w:hAnsiTheme="majorHAnsi" w:cstheme="majorHAnsi"/>
+              </w:rPr>
             </w:pPr>
+            <w:proofErr w:type="spellStart"/>
             <w:r>
+              <w:rPr>
+                <w:rFonts w:asciiTheme="majorHAnsi" w:hAnsiTheme="majorHAnsi" w:cstheme="majorHAnsi"/>
+              </w:rPr>
               <w:t>Hurni</w:t>
             </w:r>
+            <w:proofErr w:type="spellEnd"/>
           </w:p>
         </w:tc>
         <w:tc>
@@ -243,8 +323,14 @@
           <w:p>
             <w:pPr>
               <w:jc w:val="center"/>
+              <w:rPr>
+                <w:rFonts w:asciiTheme="majorHAnsi" w:hAnsiTheme="majorHAnsi" w:cstheme="majorHAnsi"/>
+              </w:rPr>
             </w:pPr>
             <w:r>
+              <w:rPr>
+                <w:rFonts w:asciiTheme="majorHAnsi" w:hAnsiTheme="majorHAnsi" w:cstheme="majorHAnsi"/>
+              </w:rPr>
               <w:t>Pascal</w:t>
             </w:r>
           </w:p>
@@ -257,11 +343,15 @@
           <w:p>
             <w:pPr>
               <w:jc w:val="center"/>
+              <w:rPr>
+                <w:rFonts w:asciiTheme="majorHAnsi" w:hAnsiTheme="majorHAnsi" w:cstheme="majorHAnsi"/>
+              </w:rPr>
             </w:pPr>
             <w:hyperlink r:id="rId8" w:history="1">
               <w:r>
                 <w:rPr>
                   <w:rStyle w:val="Lienhypertexte"/>
+                  <w:rFonts w:asciiTheme="majorHAnsi" w:hAnsiTheme="majorHAnsi" w:cstheme="majorHAnsi"/>
                 </w:rPr>
                 <w:t>pascal.hurni@cpnv.ch</w:t>
               </w:r>
@@ -281,11 +371,13 @@
           <w:p>
             <w:pPr>
               <w:rPr>
+                <w:rFonts w:asciiTheme="majorHAnsi" w:hAnsiTheme="majorHAnsi" w:cstheme="majorHAnsi"/>
                 <w:b/>
               </w:rPr>
             </w:pPr>
             <w:r>
               <w:rPr>
+                <w:rFonts w:asciiTheme="majorHAnsi" w:hAnsiTheme="majorHAnsi" w:cstheme="majorHAnsi"/>
                 <w:b/>
               </w:rPr>
               <w:t>Période de réalisation</w:t>
@@ -299,104 +391,196 @@
             <w:vAlign w:val="center"/>
           </w:tcPr>
           <w:p>
+            <w:pPr>
+              <w:rPr>
+                <w:rFonts w:asciiTheme="majorHAnsi" w:hAnsiTheme="majorHAnsi" w:cstheme="majorHAnsi"/>
+              </w:rPr>
+            </w:pPr>
             <w:r>
+              <w:rPr>
+                <w:rFonts w:asciiTheme="majorHAnsi" w:hAnsiTheme="majorHAnsi" w:cstheme="majorHAnsi"/>
+              </w:rPr>
               <w:t>Début : 31 août 2018 – Fin : 14 décembre 2018</w:t>
             </w:r>
           </w:p>
         </w:tc>
       </w:tr>
     </w:tbl>
-    <w:p/>
+    <w:p>
+      <w:pPr>
+        <w:rPr>
+          <w:rFonts w:asciiTheme="majorHAnsi" w:hAnsiTheme="majorHAnsi" w:cstheme="majorHAnsi"/>
+        </w:rPr>
+      </w:pPr>
+    </w:p>
     <w:p>
       <w:pPr>
         <w:pStyle w:val="Citationintense"/>
         <w:rPr>
           <w:rStyle w:val="Rfrenceintense"/>
+          <w:rFonts w:asciiTheme="majorHAnsi" w:hAnsiTheme="majorHAnsi" w:cstheme="majorHAnsi"/>
         </w:rPr>
       </w:pPr>
       <w:r>
         <w:rPr>
           <w:rStyle w:val="Rfrenceintense"/>
+          <w:rFonts w:asciiTheme="majorHAnsi" w:hAnsiTheme="majorHAnsi" w:cstheme="majorHAnsi"/>
         </w:rPr>
         <w:t>contexte</w:t>
       </w:r>
     </w:p>
     <w:p>
-      <w:r>
+      <w:pPr>
+        <w:rPr>
+          <w:rFonts w:asciiTheme="majorHAnsi" w:hAnsiTheme="majorHAnsi" w:cstheme="majorHAnsi"/>
+        </w:rPr>
+      </w:pPr>
+      <w:r>
+        <w:rPr>
+          <w:rFonts w:asciiTheme="majorHAnsi" w:hAnsiTheme="majorHAnsi" w:cstheme="majorHAnsi"/>
+        </w:rPr>
         <w:t>Un client nous a proposé de lui créer une petite application qui lui permettrait de rechercher parmi les</w:t>
       </w:r>
       <w:r>
+        <w:rPr>
+          <w:rFonts w:asciiTheme="majorHAnsi" w:hAnsiTheme="majorHAnsi" w:cstheme="majorHAnsi"/>
+        </w:rPr>
         <w:t>,</w:t>
       </w:r>
       <w:r>
+        <w:rPr>
+          <w:rFonts w:asciiTheme="majorHAnsi" w:hAnsiTheme="majorHAnsi" w:cstheme="majorHAnsi"/>
+        </w:rPr>
         <w:t xml:space="preserve"> environ</w:t>
       </w:r>
       <w:r>
+        <w:rPr>
+          <w:rFonts w:asciiTheme="majorHAnsi" w:hAnsiTheme="majorHAnsi" w:cstheme="majorHAnsi"/>
+        </w:rPr>
         <w:t>s,</w:t>
       </w:r>
       <w:r>
+        <w:rPr>
+          <w:rFonts w:asciiTheme="majorHAnsi" w:hAnsiTheme="majorHAnsi" w:cstheme="majorHAnsi"/>
+        </w:rPr>
         <w:t xml:space="preserve"> 10'000 fichiers qu’il possède.</w:t>
       </w:r>
       <w:r>
+        <w:rPr>
+          <w:rFonts w:asciiTheme="majorHAnsi" w:hAnsiTheme="majorHAnsi" w:cstheme="majorHAnsi"/>
+        </w:rPr>
         <w:t xml:space="preserve"> Malgré le soin qu’il a apporté à organiser de</w:t>
       </w:r>
       <w:r>
+        <w:rPr>
+          <w:rFonts w:asciiTheme="majorHAnsi" w:hAnsiTheme="majorHAnsi" w:cstheme="majorHAnsi"/>
+        </w:rPr>
         <w:t xml:space="preserve"> manière structuré les dossiers, la recherche des </w:t>
       </w:r>
       <w:r>
+        <w:rPr>
+          <w:rFonts w:asciiTheme="majorHAnsi" w:hAnsiTheme="majorHAnsi" w:cstheme="majorHAnsi"/>
+        </w:rPr>
         <w:t>documents</w:t>
       </w:r>
       <w:r>
+        <w:rPr>
+          <w:rFonts w:asciiTheme="majorHAnsi" w:hAnsiTheme="majorHAnsi" w:cstheme="majorHAnsi"/>
+        </w:rPr>
         <w:t xml:space="preserve"> devient compliquée. </w:t>
       </w:r>
       <w:r>
+        <w:rPr>
+          <w:rFonts w:asciiTheme="majorHAnsi" w:hAnsiTheme="majorHAnsi" w:cstheme="majorHAnsi"/>
+        </w:rPr>
         <w:t xml:space="preserve">C’est pour cela, qu’il nous a demandé une petite application qui irait rechercher dans ses dossiers </w:t>
       </w:r>
       <w:r>
+        <w:rPr>
+          <w:rFonts w:asciiTheme="majorHAnsi" w:hAnsiTheme="majorHAnsi" w:cstheme="majorHAnsi"/>
+        </w:rPr>
         <w:t>les documents et qui retournerait ceux</w:t>
       </w:r>
       <w:r>
+        <w:rPr>
+          <w:rFonts w:asciiTheme="majorHAnsi" w:hAnsiTheme="majorHAnsi" w:cstheme="majorHAnsi"/>
+        </w:rPr>
         <w:t xml:space="preserve"> qui contiennent, </w:t>
       </w:r>
       <w:r>
+        <w:rPr>
+          <w:rFonts w:asciiTheme="majorHAnsi" w:hAnsiTheme="majorHAnsi" w:cstheme="majorHAnsi"/>
+        </w:rPr>
         <w:t>le</w:t>
       </w:r>
       <w:r>
+        <w:rPr>
+          <w:rFonts w:asciiTheme="majorHAnsi" w:hAnsiTheme="majorHAnsi" w:cstheme="majorHAnsi"/>
+        </w:rPr>
         <w:t xml:space="preserve"> mot clé, </w:t>
       </w:r>
       <w:r>
+        <w:rPr>
+          <w:rFonts w:asciiTheme="majorHAnsi" w:hAnsiTheme="majorHAnsi" w:cstheme="majorHAnsi"/>
+        </w:rPr>
         <w:t>la</w:t>
       </w:r>
       <w:r>
+        <w:rPr>
+          <w:rFonts w:asciiTheme="majorHAnsi" w:hAnsiTheme="majorHAnsi" w:cstheme="majorHAnsi"/>
+        </w:rPr>
         <w:t xml:space="preserve"> date d’enregistrement ou </w:t>
       </w:r>
       <w:r>
+        <w:rPr>
+          <w:rFonts w:asciiTheme="majorHAnsi" w:hAnsiTheme="majorHAnsi" w:cstheme="majorHAnsi"/>
+        </w:rPr>
         <w:t>l’</w:t>
       </w:r>
       <w:r>
+        <w:rPr>
+          <w:rFonts w:asciiTheme="majorHAnsi" w:hAnsiTheme="majorHAnsi" w:cstheme="majorHAnsi"/>
+        </w:rPr>
         <w:t>auteur</w:t>
       </w:r>
       <w:r>
+        <w:rPr>
+          <w:rFonts w:asciiTheme="majorHAnsi" w:hAnsiTheme="majorHAnsi" w:cstheme="majorHAnsi"/>
+        </w:rPr>
         <w:t xml:space="preserve"> du fichier</w:t>
       </w:r>
       <w:r>
+        <w:rPr>
+          <w:rFonts w:asciiTheme="majorHAnsi" w:hAnsiTheme="majorHAnsi" w:cstheme="majorHAnsi"/>
+        </w:rPr>
         <w:t>, renseigné avant la recherche, par l’utilisateur.</w:t>
       </w:r>
       <w:r>
+        <w:rPr>
+          <w:rFonts w:asciiTheme="majorHAnsi" w:hAnsiTheme="majorHAnsi" w:cstheme="majorHAnsi"/>
+        </w:rPr>
         <w:t xml:space="preserve"> </w:t>
       </w:r>
     </w:p>
-    <w:p/>
+    <w:p>
+      <w:pPr>
+        <w:rPr>
+          <w:rFonts w:asciiTheme="majorHAnsi" w:hAnsiTheme="majorHAnsi" w:cstheme="majorHAnsi"/>
+        </w:rPr>
+      </w:pPr>
+    </w:p>
     <w:p>
       <w:pPr>
         <w:pStyle w:val="Citationintense"/>
         <w:rPr>
           <w:rStyle w:val="Rfrenceintense"/>
+          <w:rFonts w:asciiTheme="majorHAnsi" w:hAnsiTheme="majorHAnsi" w:cstheme="majorHAnsi"/>
         </w:rPr>
       </w:pPr>
       <w:r>
         <w:rPr>
           <w:rStyle w:val="Rfrenceintense"/>
+          <w:rFonts w:asciiTheme="majorHAnsi" w:hAnsiTheme="majorHAnsi" w:cstheme="majorHAnsi"/>
         </w:rPr>
         <w:t>procédure</w:t>
       </w:r>
@@ -408,23 +592,44 @@
           <w:ilvl w:val="0"/>
           <w:numId w:val="2"/>
         </w:numPr>
-      </w:pPr>
-      <w:r>
+        <w:rPr>
+          <w:rFonts w:asciiTheme="majorHAnsi" w:hAnsiTheme="majorHAnsi" w:cstheme="majorHAnsi"/>
+        </w:rPr>
+      </w:pPr>
+      <w:r>
+        <w:rPr>
+          <w:rFonts w:asciiTheme="majorHAnsi" w:hAnsiTheme="majorHAnsi" w:cstheme="majorHAnsi"/>
+        </w:rPr>
         <w:t xml:space="preserve">Les mandataires créent une application </w:t>
       </w:r>
       <w:r>
+        <w:rPr>
+          <w:rFonts w:asciiTheme="majorHAnsi" w:hAnsiTheme="majorHAnsi" w:cstheme="majorHAnsi"/>
+        </w:rPr>
         <w:t>qui répondent aux</w:t>
       </w:r>
       <w:r>
+        <w:rPr>
+          <w:rFonts w:asciiTheme="majorHAnsi" w:hAnsiTheme="majorHAnsi" w:cstheme="majorHAnsi"/>
+        </w:rPr>
         <w:t xml:space="preserve"> besoins d</w:t>
       </w:r>
       <w:r>
+        <w:rPr>
+          <w:rFonts w:asciiTheme="majorHAnsi" w:hAnsiTheme="majorHAnsi" w:cstheme="majorHAnsi"/>
+        </w:rPr>
         <w:t>es</w:t>
       </w:r>
       <w:r>
+        <w:rPr>
+          <w:rFonts w:asciiTheme="majorHAnsi" w:hAnsiTheme="majorHAnsi" w:cstheme="majorHAnsi"/>
+        </w:rPr>
         <w:t xml:space="preserve"> client</w:t>
       </w:r>
       <w:r>
+        <w:rPr>
+          <w:rFonts w:asciiTheme="majorHAnsi" w:hAnsiTheme="majorHAnsi" w:cstheme="majorHAnsi"/>
+        </w:rPr>
         <w:t>s.</w:t>
       </w:r>
     </w:p>
@@ -435,20 +640,38 @@
           <w:ilvl w:val="0"/>
           <w:numId w:val="2"/>
         </w:numPr>
-      </w:pPr>
-      <w:r>
+        <w:rPr>
+          <w:rFonts w:asciiTheme="majorHAnsi" w:hAnsiTheme="majorHAnsi" w:cstheme="majorHAnsi"/>
+        </w:rPr>
+      </w:pPr>
+      <w:r>
+        <w:rPr>
+          <w:rFonts w:asciiTheme="majorHAnsi" w:hAnsiTheme="majorHAnsi" w:cstheme="majorHAnsi"/>
+        </w:rPr>
         <w:t xml:space="preserve">Le cahier des charges doit être approuvé par </w:t>
       </w:r>
       <w:r>
+        <w:rPr>
+          <w:rFonts w:asciiTheme="majorHAnsi" w:hAnsiTheme="majorHAnsi" w:cstheme="majorHAnsi"/>
+        </w:rPr>
         <w:t>les</w:t>
       </w:r>
       <w:r>
+        <w:rPr>
+          <w:rFonts w:asciiTheme="majorHAnsi" w:hAnsiTheme="majorHAnsi" w:cstheme="majorHAnsi"/>
+        </w:rPr>
         <w:t xml:space="preserve"> client</w:t>
       </w:r>
       <w:r>
+        <w:rPr>
+          <w:rFonts w:asciiTheme="majorHAnsi" w:hAnsiTheme="majorHAnsi" w:cstheme="majorHAnsi"/>
+        </w:rPr>
         <w:t>s</w:t>
       </w:r>
       <w:r>
+        <w:rPr>
+          <w:rFonts w:asciiTheme="majorHAnsi" w:hAnsiTheme="majorHAnsi" w:cstheme="majorHAnsi"/>
+        </w:rPr>
         <w:t xml:space="preserve">. Il est présenté, commenté et discuté avec les mandants. </w:t>
       </w:r>
     </w:p>
@@ -459,28 +682,71 @@
           <w:ilvl w:val="0"/>
           <w:numId w:val="2"/>
         </w:numPr>
-      </w:pPr>
-      <w:r>
-        <w:t xml:space="preserve">À la fin du délai imparti pour créer l’application, </w:t>
-      </w:r>
-      <w:r>
+        <w:rPr>
+          <w:rFonts w:asciiTheme="majorHAnsi" w:hAnsiTheme="majorHAnsi" w:cstheme="majorHAnsi"/>
+        </w:rPr>
+      </w:pPr>
+      <w:r>
+        <w:rPr>
+          <w:rFonts w:asciiTheme="majorHAnsi" w:hAnsiTheme="majorHAnsi" w:cstheme="majorHAnsi"/>
+        </w:rPr>
+        <w:t>À la fin du délai imparti</w:t>
+      </w:r>
+      <w:bookmarkStart w:id="0" w:name="_GoBack"/>
+      <w:bookmarkEnd w:id="0"/>
+      <w:r>
+        <w:rPr>
+          <w:rFonts w:asciiTheme="majorHAnsi" w:hAnsiTheme="majorHAnsi" w:cstheme="majorHAnsi"/>
+        </w:rPr>
+        <w:t xml:space="preserve">, </w:t>
+      </w:r>
+      <w:r>
+        <w:rPr>
+          <w:rFonts w:asciiTheme="majorHAnsi" w:hAnsiTheme="majorHAnsi" w:cstheme="majorHAnsi"/>
+        </w:rPr>
         <w:t>les mandataires réaliseront une présentation de leur projet. L’application sera délivrée aux mandants.</w:t>
       </w:r>
     </w:p>
-    <w:p/>
-    <w:p/>
-    <w:p/>
-    <w:p/>
+    <w:p>
+      <w:pPr>
+        <w:rPr>
+          <w:rFonts w:asciiTheme="majorHAnsi" w:hAnsiTheme="majorHAnsi" w:cstheme="majorHAnsi"/>
+        </w:rPr>
+      </w:pPr>
+    </w:p>
+    <w:p>
+      <w:pPr>
+        <w:rPr>
+          <w:rFonts w:asciiTheme="majorHAnsi" w:hAnsiTheme="majorHAnsi" w:cstheme="majorHAnsi"/>
+        </w:rPr>
+      </w:pPr>
+    </w:p>
+    <w:p>
+      <w:pPr>
+        <w:rPr>
+          <w:rFonts w:asciiTheme="majorHAnsi" w:hAnsiTheme="majorHAnsi" w:cstheme="majorHAnsi"/>
+        </w:rPr>
+      </w:pPr>
+    </w:p>
+    <w:p>
+      <w:pPr>
+        <w:rPr>
+          <w:rFonts w:asciiTheme="majorHAnsi" w:hAnsiTheme="majorHAnsi" w:cstheme="majorHAnsi"/>
+        </w:rPr>
+      </w:pPr>
+    </w:p>
     <w:p>
       <w:pPr>
         <w:pStyle w:val="Citationintense"/>
         <w:rPr>
           <w:rStyle w:val="Rfrenceintense"/>
+          <w:rFonts w:asciiTheme="majorHAnsi" w:hAnsiTheme="majorHAnsi" w:cstheme="majorHAnsi"/>
         </w:rPr>
       </w:pPr>
       <w:r>
         <w:rPr>
           <w:rStyle w:val="Rfrenceintense"/>
+          <w:rFonts w:asciiTheme="majorHAnsi" w:hAnsiTheme="majorHAnsi" w:cstheme="majorHAnsi"/>
         </w:rPr>
         <w:lastRenderedPageBreak/>
         <w:t>matériels et logiciels à dispositions</w:t>
@@ -493,8 +759,14 @@
           <w:ilvl w:val="0"/>
           <w:numId w:val="3"/>
         </w:numPr>
-      </w:pPr>
-      <w:r>
+        <w:rPr>
+          <w:rFonts w:asciiTheme="majorHAnsi" w:hAnsiTheme="majorHAnsi" w:cstheme="majorHAnsi"/>
+        </w:rPr>
+      </w:pPr>
+      <w:r>
+        <w:rPr>
+          <w:rFonts w:asciiTheme="majorHAnsi" w:hAnsiTheme="majorHAnsi" w:cstheme="majorHAnsi"/>
+        </w:rPr>
         <w:t>1 ordinateur type CPNV, sous Windows 10</w:t>
       </w:r>
     </w:p>
@@ -505,8 +777,14 @@
           <w:ilvl w:val="0"/>
           <w:numId w:val="3"/>
         </w:numPr>
-      </w:pPr>
-      <w:r>
+        <w:rPr>
+          <w:rFonts w:asciiTheme="majorHAnsi" w:hAnsiTheme="majorHAnsi" w:cstheme="majorHAnsi"/>
+        </w:rPr>
+      </w:pPr>
+      <w:r>
+        <w:rPr>
+          <w:rFonts w:asciiTheme="majorHAnsi" w:hAnsiTheme="majorHAnsi" w:cstheme="majorHAnsi"/>
+        </w:rPr>
         <w:t xml:space="preserve">Visual studio </w:t>
       </w:r>
     </w:p>
@@ -517,8 +795,14 @@
           <w:ilvl w:val="0"/>
           <w:numId w:val="3"/>
         </w:numPr>
-      </w:pPr>
-      <w:r>
+        <w:rPr>
+          <w:rFonts w:asciiTheme="majorHAnsi" w:hAnsiTheme="majorHAnsi" w:cstheme="majorHAnsi"/>
+        </w:rPr>
+      </w:pPr>
+      <w:r>
+        <w:rPr>
+          <w:rFonts w:asciiTheme="majorHAnsi" w:hAnsiTheme="majorHAnsi" w:cstheme="majorHAnsi"/>
+        </w:rPr>
         <w:t xml:space="preserve">Navigateur par défaut </w:t>
       </w:r>
     </w:p>
@@ -529,8 +813,14 @@
           <w:ilvl w:val="0"/>
           <w:numId w:val="3"/>
         </w:numPr>
-      </w:pPr>
-      <w:r>
+        <w:rPr>
+          <w:rFonts w:asciiTheme="majorHAnsi" w:hAnsiTheme="majorHAnsi" w:cstheme="majorHAnsi"/>
+        </w:rPr>
+      </w:pPr>
+      <w:r>
+        <w:rPr>
+          <w:rFonts w:asciiTheme="majorHAnsi" w:hAnsiTheme="majorHAnsi" w:cstheme="majorHAnsi"/>
+        </w:rPr>
         <w:t xml:space="preserve">La suite office </w:t>
       </w:r>
     </w:p>
@@ -541,28 +831,50 @@
           <w:ilvl w:val="0"/>
           <w:numId w:val="3"/>
         </w:numPr>
-      </w:pPr>
-      <w:r>
+        <w:rPr>
+          <w:rFonts w:asciiTheme="majorHAnsi" w:hAnsiTheme="majorHAnsi" w:cstheme="majorHAnsi"/>
+        </w:rPr>
+      </w:pPr>
+      <w:r>
+        <w:rPr>
+          <w:rFonts w:asciiTheme="majorHAnsi" w:hAnsiTheme="majorHAnsi" w:cstheme="majorHAnsi"/>
+        </w:rPr>
         <w:t>GitHub desktop</w:t>
       </w:r>
     </w:p>
-    <w:p/>
+    <w:p>
+      <w:pPr>
+        <w:rPr>
+          <w:rFonts w:asciiTheme="majorHAnsi" w:hAnsiTheme="majorHAnsi" w:cstheme="majorHAnsi"/>
+        </w:rPr>
+      </w:pPr>
+    </w:p>
     <w:p>
       <w:pPr>
         <w:pStyle w:val="Citationintense"/>
         <w:rPr>
           <w:rStyle w:val="Rfrenceintense"/>
+          <w:rFonts w:asciiTheme="majorHAnsi" w:hAnsiTheme="majorHAnsi" w:cstheme="majorHAnsi"/>
         </w:rPr>
       </w:pPr>
       <w:r>
         <w:rPr>
           <w:rStyle w:val="Rfrenceintense"/>
+          <w:rFonts w:asciiTheme="majorHAnsi" w:hAnsiTheme="majorHAnsi" w:cstheme="majorHAnsi"/>
         </w:rPr>
         <w:t>objectifs du projet</w:t>
       </w:r>
     </w:p>
     <w:p>
-      <w:r>
+      <w:pPr>
+        <w:rPr>
+          <w:rFonts w:asciiTheme="majorHAnsi" w:hAnsiTheme="majorHAnsi" w:cstheme="majorHAnsi"/>
+        </w:rPr>
+      </w:pPr>
+      <w:r>
+        <w:rPr>
+          <w:rFonts w:asciiTheme="majorHAnsi" w:hAnsiTheme="majorHAnsi" w:cstheme="majorHAnsi"/>
+        </w:rPr>
         <w:t>L’utilisateur pourra utiliser l’application pour, rechercher des fichiers en donnant :</w:t>
       </w:r>
     </w:p>
@@ -573,14 +885,26 @@
           <w:ilvl w:val="0"/>
           <w:numId w:val="1"/>
         </w:numPr>
-      </w:pPr>
-      <w:r>
+        <w:rPr>
+          <w:rFonts w:asciiTheme="majorHAnsi" w:hAnsiTheme="majorHAnsi" w:cstheme="majorHAnsi"/>
+        </w:rPr>
+      </w:pPr>
+      <w:r>
+        <w:rPr>
+          <w:rFonts w:asciiTheme="majorHAnsi" w:hAnsiTheme="majorHAnsi" w:cstheme="majorHAnsi"/>
+        </w:rPr>
         <w:t>Un mot clé</w:t>
       </w:r>
       <w:r>
+        <w:rPr>
+          <w:rFonts w:asciiTheme="majorHAnsi" w:hAnsiTheme="majorHAnsi" w:cstheme="majorHAnsi"/>
+        </w:rPr>
         <w:t xml:space="preserve"> </w:t>
       </w:r>
       <w:r>
+        <w:rPr>
+          <w:rFonts w:asciiTheme="majorHAnsi" w:hAnsiTheme="majorHAnsi" w:cstheme="majorHAnsi"/>
+        </w:rPr>
         <w:t xml:space="preserve"> </w:t>
       </w:r>
     </w:p>
@@ -591,11 +915,20 @@
           <w:ilvl w:val="0"/>
           <w:numId w:val="1"/>
         </w:numPr>
-      </w:pPr>
-      <w:r>
+        <w:rPr>
+          <w:rFonts w:asciiTheme="majorHAnsi" w:hAnsiTheme="majorHAnsi" w:cstheme="majorHAnsi"/>
+        </w:rPr>
+      </w:pPr>
+      <w:r>
+        <w:rPr>
+          <w:rFonts w:asciiTheme="majorHAnsi" w:hAnsiTheme="majorHAnsi" w:cstheme="majorHAnsi"/>
+        </w:rPr>
         <w:t>L’auteur</w:t>
       </w:r>
       <w:r>
+        <w:rPr>
+          <w:rFonts w:asciiTheme="majorHAnsi" w:hAnsiTheme="majorHAnsi" w:cstheme="majorHAnsi"/>
+        </w:rPr>
         <w:t xml:space="preserve"> </w:t>
       </w:r>
     </w:p>
@@ -606,13 +939,27 @@
           <w:ilvl w:val="0"/>
           <w:numId w:val="1"/>
         </w:numPr>
-      </w:pPr>
-      <w:r>
+        <w:rPr>
+          <w:rFonts w:asciiTheme="majorHAnsi" w:hAnsiTheme="majorHAnsi" w:cstheme="majorHAnsi"/>
+        </w:rPr>
+      </w:pPr>
+      <w:r>
+        <w:rPr>
+          <w:rFonts w:asciiTheme="majorHAnsi" w:hAnsiTheme="majorHAnsi" w:cstheme="majorHAnsi"/>
+        </w:rPr>
         <w:t xml:space="preserve">Une date </w:t>
       </w:r>
     </w:p>
     <w:p>
-      <w:r>
+      <w:pPr>
+        <w:rPr>
+          <w:rFonts w:asciiTheme="majorHAnsi" w:hAnsiTheme="majorHAnsi" w:cstheme="majorHAnsi"/>
+        </w:rPr>
+      </w:pPr>
+      <w:r>
+        <w:rPr>
+          <w:rFonts w:asciiTheme="majorHAnsi" w:hAnsiTheme="majorHAnsi" w:cstheme="majorHAnsi"/>
+        </w:rPr>
         <w:t>Il aura la possibilité :</w:t>
       </w:r>
     </w:p>
@@ -623,8 +970,14 @@
           <w:ilvl w:val="0"/>
           <w:numId w:val="1"/>
         </w:numPr>
-      </w:pPr>
-      <w:r>
+        <w:rPr>
+          <w:rFonts w:asciiTheme="majorHAnsi" w:hAnsiTheme="majorHAnsi" w:cstheme="majorHAnsi"/>
+        </w:rPr>
+      </w:pPr>
+      <w:r>
+        <w:rPr>
+          <w:rFonts w:asciiTheme="majorHAnsi" w:hAnsiTheme="majorHAnsi" w:cstheme="majorHAnsi"/>
+        </w:rPr>
         <w:t>D’ouvrir le document directement depuis l’application</w:t>
       </w:r>
     </w:p>
@@ -635,19 +988,31 @@
           <w:ilvl w:val="0"/>
           <w:numId w:val="1"/>
         </w:numPr>
-      </w:pPr>
-      <w:r>
+        <w:rPr>
+          <w:rFonts w:asciiTheme="majorHAnsi" w:hAnsiTheme="majorHAnsi" w:cstheme="majorHAnsi"/>
+        </w:rPr>
+      </w:pPr>
+      <w:r>
+        <w:rPr>
+          <w:rFonts w:asciiTheme="majorHAnsi" w:hAnsiTheme="majorHAnsi" w:cstheme="majorHAnsi"/>
+        </w:rPr>
         <w:t>Savoir le chemin complet pour se rendre au fichier</w:t>
       </w:r>
     </w:p>
     <w:p>
       <w:pPr>
         <w:pStyle w:val="Paragraphedeliste"/>
+        <w:rPr>
+          <w:rFonts w:asciiTheme="majorHAnsi" w:hAnsiTheme="majorHAnsi" w:cstheme="majorHAnsi"/>
+        </w:rPr>
       </w:pPr>
     </w:p>
     <w:p>
       <w:pPr>
         <w:pStyle w:val="Paragraphedeliste"/>
+        <w:rPr>
+          <w:rFonts w:asciiTheme="majorHAnsi" w:hAnsiTheme="majorHAnsi" w:cstheme="majorHAnsi"/>
+        </w:rPr>
       </w:pPr>
     </w:p>
     <w:p>
@@ -655,33 +1020,53 @@
         <w:pStyle w:val="Citationintense"/>
         <w:rPr>
           <w:rStyle w:val="Rfrenceintense"/>
+          <w:rFonts w:asciiTheme="majorHAnsi" w:hAnsiTheme="majorHAnsi" w:cstheme="majorHAnsi"/>
         </w:rPr>
       </w:pPr>
       <w:r>
         <w:rPr>
           <w:rStyle w:val="Rfrenceintense"/>
+          <w:rFonts w:asciiTheme="majorHAnsi" w:hAnsiTheme="majorHAnsi" w:cstheme="majorHAnsi"/>
         </w:rPr>
         <w:t>délais</w:t>
       </w:r>
     </w:p>
     <w:p>
-      <w:r>
+      <w:pPr>
+        <w:rPr>
+          <w:rFonts w:asciiTheme="majorHAnsi" w:hAnsiTheme="majorHAnsi" w:cstheme="majorHAnsi"/>
+        </w:rPr>
+      </w:pPr>
+      <w:r>
+        <w:rPr>
+          <w:rFonts w:asciiTheme="majorHAnsi" w:hAnsiTheme="majorHAnsi" w:cstheme="majorHAnsi"/>
+        </w:rPr>
         <w:t xml:space="preserve">Le projet se déroule sur plusieurs semaines. Il a commencé le mardi 31 août 2018 et se terminera durant la semaine COM du CPNV, le </w:t>
       </w:r>
       <w:r>
+        <w:rPr>
+          <w:rFonts w:asciiTheme="majorHAnsi" w:hAnsiTheme="majorHAnsi" w:cstheme="majorHAnsi"/>
+        </w:rPr>
         <w:t>vendredi</w:t>
       </w:r>
       <w:r>
+        <w:rPr>
+          <w:rFonts w:asciiTheme="majorHAnsi" w:hAnsiTheme="majorHAnsi" w:cstheme="majorHAnsi"/>
+        </w:rPr>
         <w:t xml:space="preserve"> 14 décembre 2018.</w:t>
       </w:r>
       <w:r>
+        <w:rPr>
+          <w:rFonts w:asciiTheme="majorHAnsi" w:hAnsiTheme="majorHAnsi" w:cstheme="majorHAnsi"/>
+        </w:rPr>
         <w:t xml:space="preserve"> </w:t>
       </w:r>
       <w:r>
+        <w:rPr>
+          <w:rFonts w:asciiTheme="majorHAnsi" w:hAnsiTheme="majorHAnsi" w:cstheme="majorHAnsi"/>
+        </w:rPr>
         <w:t>Une semaine après le rendu de l’application et des documents, une présentation aura lieu.</w:t>
       </w:r>
-      <w:bookmarkStart w:id="0" w:name="_GoBack"/>
-      <w:bookmarkEnd w:id="0"/>
     </w:p>
     <w:sectPr>
       <w:pgSz w:w="11906" w:h="16838"/>

</xml_diff>